<commit_message>
sibsutis: dpl: LS added fire-safety
</commit_message>
<xml_diff>
--- a/sibsutis/2015/dpl/LS.docx
+++ b/sibsutis/2015/dpl/LS.docx
@@ -41,7 +41,7 @@
           <w:r>
             <w:fldChar w:fldCharType="separate"/>
           </w:r>
-          <w:hyperlink w:anchor="_Toc416124070" w:history="1">
+          <w:hyperlink w:anchor="_Toc416723820" w:history="1">
             <w:r>
               <w:rPr>
                 <w:rStyle w:val="a9"/>
@@ -86,7 +86,7 @@
                 <w:noProof/>
                 <w:webHidden/>
               </w:rPr>
-              <w:instrText xml:space="preserve"> PAGEREF _Toc416124070 \h </w:instrText>
+              <w:instrText xml:space="preserve"> PAGEREF _Toc416723820 \h </w:instrText>
             </w:r>
             <w:r>
               <w:rPr>
@@ -127,7 +127,7 @@
               <w:szCs w:val="22"/>
             </w:rPr>
           </w:pPr>
-          <w:hyperlink w:anchor="_Toc416124071" w:history="1">
+          <w:hyperlink w:anchor="_Toc416723821" w:history="1">
             <w:r>
               <w:rPr>
                 <w:rStyle w:val="a9"/>
@@ -171,7 +171,7 @@
                 <w:noProof/>
                 <w:webHidden/>
               </w:rPr>
-              <w:instrText xml:space="preserve"> PAGEREF _Toc416124071 \h </w:instrText>
+              <w:instrText xml:space="preserve"> PAGEREF _Toc416723821 \h </w:instrText>
             </w:r>
             <w:r>
               <w:rPr>
@@ -212,7 +212,7 @@
               <w:szCs w:val="22"/>
             </w:rPr>
           </w:pPr>
-          <w:hyperlink w:anchor="_Toc416124072" w:history="1">
+          <w:hyperlink w:anchor="_Toc416723822" w:history="1">
             <w:r>
               <w:rPr>
                 <w:rStyle w:val="a9"/>
@@ -234,7 +234,7 @@
                 <w:rStyle w:val="a9"/>
                 <w:noProof/>
               </w:rPr>
-              <w:t>Требования к производственным помещениям</w:t>
+              <w:t>Эргономические требования к рабочему месту</w:t>
             </w:r>
             <w:r>
               <w:rPr>
@@ -255,7 +255,7 @@
                 <w:noProof/>
                 <w:webHidden/>
               </w:rPr>
-              <w:instrText xml:space="preserve"> PAGEREF _Toc416124072 \h </w:instrText>
+              <w:instrText xml:space="preserve"> PAGEREF _Toc416723822 \h </w:instrText>
             </w:r>
             <w:r>
               <w:rPr>
@@ -296,7 +296,7 @@
               <w:szCs w:val="22"/>
             </w:rPr>
           </w:pPr>
-          <w:hyperlink w:anchor="_Toc416124073" w:history="1">
+          <w:hyperlink w:anchor="_Toc416723823" w:history="1">
             <w:r>
               <w:rPr>
                 <w:rStyle w:val="a9"/>
@@ -318,7 +318,7 @@
                 <w:rStyle w:val="a9"/>
                 <w:noProof/>
               </w:rPr>
-              <w:t>Эргономические требования к рабочему месту</w:t>
+              <w:t>Режим труда</w:t>
             </w:r>
             <w:r>
               <w:rPr>
@@ -339,7 +339,7 @@
                 <w:noProof/>
                 <w:webHidden/>
               </w:rPr>
-              <w:instrText xml:space="preserve"> PAGEREF _Toc416124073 \h </w:instrText>
+              <w:instrText xml:space="preserve"> PAGEREF _Toc416723823 \h </w:instrText>
             </w:r>
             <w:r>
               <w:rPr>
@@ -359,7 +359,7 @@
                 <w:noProof/>
                 <w:webHidden/>
               </w:rPr>
-              <w:t>6</w:t>
+              <w:t>5</w:t>
             </w:r>
             <w:r>
               <w:rPr>
@@ -380,7 +380,7 @@
               <w:szCs w:val="22"/>
             </w:rPr>
           </w:pPr>
-          <w:hyperlink w:anchor="_Toc416124074" w:history="1">
+          <w:hyperlink w:anchor="_Toc416723824" w:history="1">
             <w:r>
               <w:rPr>
                 <w:rStyle w:val="a9"/>
@@ -402,7 +402,7 @@
                 <w:rStyle w:val="a9"/>
                 <w:noProof/>
               </w:rPr>
-              <w:t>Режим труда</w:t>
+              <w:t>Требования к производственным помещениям</w:t>
             </w:r>
             <w:r>
               <w:rPr>
@@ -423,7 +423,7 @@
                 <w:noProof/>
                 <w:webHidden/>
               </w:rPr>
-              <w:instrText xml:space="preserve"> PAGEREF _Toc416124074 \h </w:instrText>
+              <w:instrText xml:space="preserve"> PAGEREF _Toc416723824 \h </w:instrText>
             </w:r>
             <w:r>
               <w:rPr>
@@ -443,7 +443,7 @@
                 <w:noProof/>
                 <w:webHidden/>
               </w:rPr>
-              <w:t>9</w:t>
+              <w:t>6</w:t>
             </w:r>
             <w:r>
               <w:rPr>
@@ -464,7 +464,7 @@
               <w:szCs w:val="22"/>
             </w:rPr>
           </w:pPr>
-          <w:hyperlink w:anchor="_Toc416124075" w:history="1">
+          <w:hyperlink w:anchor="_Toc416723825" w:history="1">
             <w:r>
               <w:rPr>
                 <w:rStyle w:val="a9"/>
@@ -486,7 +486,7 @@
                 <w:rStyle w:val="a9"/>
                 <w:noProof/>
               </w:rPr>
-              <w:t>Расчет освещенности</w:t>
+              <w:t>Пожарная безопасность</w:t>
             </w:r>
             <w:r>
               <w:rPr>
@@ -507,7 +507,7 @@
                 <w:noProof/>
                 <w:webHidden/>
               </w:rPr>
-              <w:instrText xml:space="preserve"> PAGEREF _Toc416124075 \h </w:instrText>
+              <w:instrText xml:space="preserve"> PAGEREF _Toc416723825 \h </w:instrText>
             </w:r>
             <w:r>
               <w:rPr>
@@ -527,91 +527,7 @@
                 <w:noProof/>
                 <w:webHidden/>
               </w:rPr>
-              <w:t>10</w:t>
-            </w:r>
-            <w:r>
-              <w:rPr>
-                <w:noProof/>
-                <w:webHidden/>
-              </w:rPr>
-              <w:fldChar w:fldCharType="end"/>
-            </w:r>
-          </w:hyperlink>
-        </w:p>
-        <w:p>
-          <w:pPr>
-            <w:pStyle w:val="21"/>
-            <w:rPr>
-              <w:rFonts w:asciiTheme="minorHAnsi" w:eastAsiaTheme="minorEastAsia" w:hAnsiTheme="minorHAnsi" w:cstheme="minorBidi"/>
-              <w:noProof/>
-              <w:sz w:val="22"/>
-              <w:szCs w:val="22"/>
-            </w:rPr>
-          </w:pPr>
-          <w:hyperlink w:anchor="_Toc416124076" w:history="1">
-            <w:r>
-              <w:rPr>
-                <w:rStyle w:val="a9"/>
-                <w:noProof/>
-              </w:rPr>
-              <w:t>5.6</w:t>
-            </w:r>
-            <w:r>
-              <w:rPr>
-                <w:rFonts w:asciiTheme="minorHAnsi" w:eastAsiaTheme="minorEastAsia" w:hAnsiTheme="minorHAnsi" w:cstheme="minorBidi"/>
-                <w:noProof/>
-                <w:sz w:val="22"/>
-                <w:szCs w:val="22"/>
-              </w:rPr>
-              <w:tab/>
-            </w:r>
-            <w:r>
-              <w:rPr>
-                <w:rStyle w:val="a9"/>
-                <w:noProof/>
-              </w:rPr>
-              <w:t>Расчет уровня шума</w:t>
-            </w:r>
-            <w:r>
-              <w:rPr>
-                <w:noProof/>
-                <w:webHidden/>
-              </w:rPr>
-              <w:tab/>
-            </w:r>
-            <w:r>
-              <w:rPr>
-                <w:noProof/>
-                <w:webHidden/>
-              </w:rPr>
-              <w:fldChar w:fldCharType="begin"/>
-            </w:r>
-            <w:r>
-              <w:rPr>
-                <w:noProof/>
-                <w:webHidden/>
-              </w:rPr>
-              <w:instrText xml:space="preserve"> PAGEREF _Toc416124076 \h </w:instrText>
-            </w:r>
-            <w:r>
-              <w:rPr>
-                <w:noProof/>
-                <w:webHidden/>
-              </w:rPr>
-            </w:r>
-            <w:r>
-              <w:rPr>
-                <w:noProof/>
-                <w:webHidden/>
-              </w:rPr>
-              <w:fldChar w:fldCharType="separate"/>
-            </w:r>
-            <w:r>
-              <w:rPr>
-                <w:noProof/>
-                <w:webHidden/>
-              </w:rPr>
-              <w:t>12</w:t>
+              <w:t>14</w:t>
             </w:r>
             <w:r>
               <w:rPr>
@@ -633,7 +549,7 @@
       <w:pPr>
         <w:pStyle w:val="10"/>
       </w:pPr>
-      <w:bookmarkStart w:id="0" w:name="_Toc416124070"/>
+      <w:bookmarkStart w:id="0" w:name="_Toc416723820"/>
       <w:r>
         <w:lastRenderedPageBreak/>
         <w:t>Безопасность жизнедеятельности</w:t>
@@ -647,7 +563,7 @@
           <w:lang w:val="en-US"/>
         </w:rPr>
       </w:pPr>
-      <w:bookmarkStart w:id="1" w:name="_Toc416124071"/>
+      <w:bookmarkStart w:id="1" w:name="_Toc416723821"/>
       <w:r>
         <w:t>Характеристика условий труда программиста</w:t>
       </w:r>
@@ -882,7 +798,7 @@
       <w:pPr>
         <w:pStyle w:val="2"/>
       </w:pPr>
-      <w:bookmarkStart w:id="2" w:name="_Toc416124073"/>
+      <w:bookmarkStart w:id="2" w:name="_Toc416723822"/>
       <w:r>
         <w:t>Эргономические требования к рабочему месту</w:t>
       </w:r>
@@ -1673,7 +1589,7 @@
       <w:pPr>
         <w:pStyle w:val="2"/>
       </w:pPr>
-      <w:bookmarkStart w:id="3" w:name="_Toc416124074"/>
+      <w:bookmarkStart w:id="3" w:name="_Toc416723823"/>
       <w:r>
         <w:t>Режим труда</w:t>
       </w:r>
@@ -2671,7 +2587,7 @@
       <w:pPr>
         <w:pStyle w:val="2"/>
       </w:pPr>
-      <w:bookmarkStart w:id="4" w:name="_Toc416124072"/>
+      <w:bookmarkStart w:id="4" w:name="_Toc416723824"/>
       <w:r>
         <w:t>Требования к производственным помещениям</w:t>
       </w:r>
@@ -5339,7 +5255,6 @@
         <w:rPr>
           <w:b/>
           <w:i/>
-          <w:lang w:val="en-US"/>
         </w:rPr>
       </w:pPr>
       <w:bookmarkStart w:id="5" w:name="_Toc415611559"/>
@@ -7495,6 +7410,64 @@
         <w:t>.</w:t>
       </w:r>
     </w:p>
+    <w:p>
+      <w:pPr>
+        <w:rPr>
+          <w:lang w:val="en-US"/>
+        </w:rPr>
+      </w:pPr>
+    </w:p>
+    <w:p>
+      <w:pPr>
+        <w:rPr>
+          <w:szCs w:val="32"/>
+        </w:rPr>
+      </w:pPr>
+      <w:r>
+        <w:rPr>
+          <w:szCs w:val="32"/>
+        </w:rPr>
+        <w:t>Исходя из рассчитанных</w:t>
+      </w:r>
+      <w:r>
+        <w:rPr>
+          <w:szCs w:val="32"/>
+        </w:rPr>
+        <w:t xml:space="preserve"> значений уровней освещенности и шума, а так же опираясь на нормативные документы </w:t>
+      </w:r>
+      <w:r>
+        <w:rPr>
+          <w:bCs/>
+          <w:snapToGrid w:val="0"/>
+        </w:rPr>
+        <w:t>СанПиН 2.2.2/2.4.1340-03</w:t>
+      </w:r>
+      <w:r>
+        <w:rPr>
+          <w:bCs/>
+          <w:snapToGrid w:val="0"/>
+        </w:rPr>
+        <w:t xml:space="preserve"> и </w:t>
+      </w:r>
+      <w:r>
+        <w:rPr>
+          <w:bCs/>
+        </w:rPr>
+        <w:t>СанПиН 2.2.4.548-96</w:t>
+      </w:r>
+      <w:r>
+        <w:rPr>
+          <w:bCs/>
+        </w:rPr>
+        <w:t xml:space="preserve"> можно сделать вывод о том, что помещение в котором происходила разработка полностью соответствует нормам и </w:t>
+      </w:r>
+      <w:r>
+        <w:rPr>
+          <w:snapToGrid w:val="0"/>
+        </w:rPr>
+        <w:t>условиям труда.</w:t>
+      </w:r>
+    </w:p>
     <w:p/>
     <w:p>
       <w:pPr>
@@ -7975,123 +7948,140 @@
     <w:p>
       <w:pPr>
         <w:rPr>
+          <w:snapToGrid w:val="0"/>
+          <w:lang w:val="en-US"/>
+        </w:rPr>
+      </w:pPr>
+      <w:r>
+        <w:rPr>
+          <w:snapToGrid w:val="0"/>
+        </w:rPr>
+        <w:t>Объем помещений, в ко</w:t>
+      </w:r>
+      <w:r>
+        <w:rPr>
+          <w:snapToGrid w:val="0"/>
+        </w:rPr>
+        <w:t>торых размещены работники вычис</w:t>
+      </w:r>
+      <w:r>
+        <w:rPr>
+          <w:snapToGrid w:val="0"/>
+        </w:rPr>
+        <w:t>лительных центров, не должен быть меньше 19,</w:t>
+      </w:r>
+      <w:r>
+        <w:rPr>
+          <w:snapToGrid w:val="0"/>
+          <w:spacing w:val="40"/>
+        </w:rPr>
+        <w:t>5</w:t>
+      </w:r>
+      <w:r>
+        <w:rPr>
+          <w:snapToGrid w:val="0"/>
+        </w:rPr>
+        <w:t>м</w:t>
+      </w:r>
+      <w:r>
+        <w:rPr>
+          <w:snapToGrid w:val="0"/>
+          <w:vertAlign w:val="superscript"/>
+        </w:rPr>
+        <w:t>3</w:t>
+      </w:r>
+      <w:r>
+        <w:rPr>
+          <w:snapToGrid w:val="0"/>
+        </w:rPr>
+        <w:t>/человека с учетом максимального числа</w:t>
+      </w:r>
+      <w:r>
+        <w:rPr>
+          <w:snapToGrid w:val="0"/>
+        </w:rPr>
+        <w:t xml:space="preserve"> одновременно ра</w:t>
+      </w:r>
+      <w:r>
+        <w:rPr>
+          <w:snapToGrid w:val="0"/>
+        </w:rPr>
+        <w:t>ботающих в</w:t>
+      </w:r>
+      <w:r>
+        <w:rPr>
+          <w:b/>
+          <w:bCs/>
+          <w:snapToGrid w:val="0"/>
+        </w:rPr>
+        <w:t xml:space="preserve"> </w:t>
+      </w:r>
+      <w:r>
+        <w:rPr>
+          <w:snapToGrid w:val="0"/>
+        </w:rPr>
+        <w:t>сме</w:t>
+      </w:r>
+      <w:r>
+        <w:rPr>
+          <w:snapToGrid w:val="0"/>
+        </w:rPr>
+        <w:t>ну.</w:t>
+      </w:r>
+      <w:r>
+        <w:t xml:space="preserve"> </w:t>
+      </w:r>
+      <w:r>
+        <w:rPr>
+          <w:snapToGrid w:val="0"/>
+        </w:rPr>
+        <w:t>Нормы подачи свежего в</w:t>
+      </w:r>
+      <w:r>
+        <w:rPr>
+          <w:snapToGrid w:val="0"/>
+        </w:rPr>
+        <w:t>оздуха в помещения, где расположены ком</w:t>
+      </w:r>
+      <w:r>
+        <w:rPr>
+          <w:snapToGrid w:val="0"/>
+        </w:rPr>
+        <w:t>пьютеры, приведены в таблице 5.</w:t>
+      </w:r>
+      <w:r>
+        <w:rPr>
+          <w:snapToGrid w:val="0"/>
+        </w:rPr>
+        <w:t>5</w:t>
+      </w:r>
+      <w:r>
+        <w:rPr>
+          <w:snapToGrid w:val="0"/>
+        </w:rPr>
+        <w:t>.</w:t>
+      </w:r>
+    </w:p>
+    <w:p>
+      <w:pPr>
+        <w:rPr>
+          <w:snapToGrid w:val="0"/>
+          <w:lang w:val="en-US"/>
+        </w:rPr>
+      </w:pPr>
+    </w:p>
+    <w:p>
+      <w:pPr>
+        <w:rPr>
           <w:rStyle w:val="afb"/>
           <w:b w:val="0"/>
           <w:bCs w:val="0"/>
           <w:i w:val="0"/>
           <w:iCs w:val="0"/>
           <w:snapToGrid w:val="0"/>
-        </w:rPr>
-      </w:pPr>
-      <w:r>
-        <w:rPr>
-          <w:snapToGrid w:val="0"/>
-        </w:rPr>
-        <w:t>Объем помещений, в ко</w:t>
-      </w:r>
-      <w:r>
-        <w:rPr>
-          <w:snapToGrid w:val="0"/>
-        </w:rPr>
-        <w:t>торых размещены работники вычис</w:t>
-      </w:r>
-      <w:r>
-        <w:rPr>
-          <w:snapToGrid w:val="0"/>
-        </w:rPr>
-        <w:t>лительных центров, не должен быть меньше 19,</w:t>
-      </w:r>
-      <w:r>
-        <w:rPr>
-          <w:snapToGrid w:val="0"/>
-          <w:spacing w:val="40"/>
-        </w:rPr>
-        <w:t>5</w:t>
-      </w:r>
-      <w:r>
-        <w:rPr>
-          <w:snapToGrid w:val="0"/>
-        </w:rPr>
-        <w:t>м</w:t>
-      </w:r>
-      <w:r>
-        <w:rPr>
-          <w:snapToGrid w:val="0"/>
-          <w:vertAlign w:val="superscript"/>
-        </w:rPr>
-        <w:t>3</w:t>
-      </w:r>
-      <w:r>
-        <w:rPr>
-          <w:snapToGrid w:val="0"/>
-        </w:rPr>
-        <w:t>/человека с учетом максимального числа</w:t>
-      </w:r>
-      <w:r>
-        <w:rPr>
-          <w:snapToGrid w:val="0"/>
-        </w:rPr>
-        <w:t xml:space="preserve"> одновременно ра</w:t>
-      </w:r>
-      <w:r>
-        <w:rPr>
-          <w:snapToGrid w:val="0"/>
-        </w:rPr>
-        <w:t>ботающих в</w:t>
-      </w:r>
-      <w:r>
-        <w:rPr>
-          <w:b/>
-          <w:bCs/>
-          <w:snapToGrid w:val="0"/>
-        </w:rPr>
-        <w:t xml:space="preserve"> </w:t>
-      </w:r>
-      <w:r>
-        <w:rPr>
-          <w:snapToGrid w:val="0"/>
-        </w:rPr>
-        <w:t>сме</w:t>
-      </w:r>
-      <w:r>
-        <w:rPr>
-          <w:snapToGrid w:val="0"/>
-        </w:rPr>
-        <w:t>ну.</w:t>
-      </w:r>
-      <w:r>
-        <w:t xml:space="preserve"> </w:t>
-      </w:r>
-      <w:r>
-        <w:rPr>
-          <w:snapToGrid w:val="0"/>
-        </w:rPr>
-        <w:t>Нормы подачи свежего в</w:t>
-      </w:r>
-      <w:r>
-        <w:rPr>
-          <w:snapToGrid w:val="0"/>
-        </w:rPr>
-        <w:t>оздуха в помещения, где расположены ком</w:t>
-      </w:r>
-      <w:r>
-        <w:rPr>
-          <w:snapToGrid w:val="0"/>
-        </w:rPr>
-        <w:t>пьютеры, приведены в таблице 5.</w:t>
-      </w:r>
-      <w:r>
-        <w:rPr>
-          <w:snapToGrid w:val="0"/>
-        </w:rPr>
-        <w:t>5</w:t>
-      </w:r>
-      <w:r>
-        <w:rPr>
-          <w:snapToGrid w:val="0"/>
-        </w:rPr>
-        <w:t>.</w:t>
-      </w:r>
+          <w:lang w:val="en-US"/>
+        </w:rPr>
+      </w:pPr>
     </w:p>
     <w:p>
       <w:pPr>
@@ -8107,6 +8097,7 @@
           <w:b w:val="0"/>
           <w:i w:val="0"/>
         </w:rPr>
+        <w:lastRenderedPageBreak/>
         <w:t>Таблица 5</w:t>
       </w:r>
       <w:r>
@@ -8379,7 +8370,6 @@
     </w:p>
     <w:p>
       <w:r>
-        <w:lastRenderedPageBreak/>
         <w:t>Для обеспечения комфортных условий используются как организационные методы (рациональная организация проведения работ в зависимости от времени года и суток, чередование труда и отдыха), так и технические средства (вентиляция, кондициониро</w:t>
       </w:r>
       <w:r>
@@ -9178,6 +9168,23 @@
       <w:pPr>
         <w:rPr>
           <w:szCs w:val="32"/>
+          <w:lang w:val="en-US"/>
+        </w:rPr>
+      </w:pPr>
+    </w:p>
+    <w:p>
+      <w:pPr>
+        <w:rPr>
+          <w:szCs w:val="32"/>
+          <w:lang w:val="en-US"/>
+        </w:rPr>
+      </w:pPr>
+    </w:p>
+    <w:p>
+      <w:pPr>
+        <w:rPr>
+          <w:szCs w:val="32"/>
+          <w:lang w:val="en-US"/>
         </w:rPr>
       </w:pPr>
     </w:p>
@@ -9185,104 +9192,397 @@
       <w:pPr>
         <w:pStyle w:val="2"/>
       </w:pPr>
-      <w:r>
+      <w:bookmarkStart w:id="6" w:name="_Toc416723825"/>
+      <w:r>
+        <w:lastRenderedPageBreak/>
         <w:t xml:space="preserve">Пожарная </w:t>
       </w:r>
       <w:r>
         <w:t>безопасность</w:t>
+      </w:r>
+      <w:bookmarkEnd w:id="6"/>
+    </w:p>
+    <w:p>
+      <w:pPr>
+        <w:rPr>
+          <w:rFonts w:eastAsiaTheme="minorEastAsia"/>
+        </w:rPr>
+      </w:pPr>
+      <w:r>
+        <w:rPr>
+          <w:rFonts w:eastAsiaTheme="minorEastAsia"/>
+        </w:rPr>
+        <w:t>В целях обеспечения безопасности и быстрой эвакуации людей при возникновении пожара</w:t>
+      </w:r>
+      <w:r>
+        <w:rPr>
+          <w:rFonts w:eastAsiaTheme="minorEastAsia"/>
+        </w:rPr>
+        <w:t xml:space="preserve"> </w:t>
+      </w:r>
+      <w:r>
+        <w:rPr>
+          <w:rFonts w:eastAsiaTheme="minorEastAsia"/>
+        </w:rPr>
+        <w:t>ответственность за эвакомероприятия сотрудников отделов, групп и других структурных</w:t>
+      </w:r>
+      <w:r>
+        <w:rPr>
+          <w:rFonts w:eastAsiaTheme="minorEastAsia"/>
+        </w:rPr>
+        <w:t xml:space="preserve"> </w:t>
+      </w:r>
+      <w:r>
+        <w:rPr>
+          <w:rFonts w:eastAsiaTheme="minorEastAsia"/>
+        </w:rPr>
+        <w:t>подразделений возлагаются на их руководителей, которые обязаны обеспечить безопасную и</w:t>
+      </w:r>
+      <w:r>
+        <w:rPr>
+          <w:rFonts w:eastAsiaTheme="minorEastAsia"/>
+        </w:rPr>
+        <w:t xml:space="preserve"> </w:t>
+      </w:r>
+      <w:r>
+        <w:rPr>
+          <w:rFonts w:eastAsiaTheme="minorEastAsia"/>
+        </w:rPr>
+        <w:t>быструю эвакуацию людей при возникновении пожара.</w:t>
+      </w:r>
+    </w:p>
+    <w:p>
+      <w:pPr>
+        <w:spacing w:before="240" w:after="60"/>
+        <w:rPr>
+          <w:rFonts w:eastAsiaTheme="minorEastAsia"/>
+        </w:rPr>
+      </w:pPr>
+      <w:r>
+        <w:rPr>
+          <w:rFonts w:eastAsiaTheme="minorEastAsia"/>
+          <w:b/>
+          <w:i/>
+        </w:rPr>
+        <w:t>Действия обслуживающего персонала при возникновении пожара в рабочее время</w:t>
+      </w:r>
+    </w:p>
+    <w:p>
+      <w:pPr>
+        <w:pStyle w:val="a6"/>
+        <w:numPr>
+          <w:ilvl w:val="0"/>
+          <w:numId w:val="16"/>
+        </w:numPr>
+        <w:rPr>
+          <w:rFonts w:eastAsiaTheme="minorEastAsia"/>
+        </w:rPr>
+      </w:pPr>
+      <w:r>
+        <w:rPr>
+          <w:rFonts w:eastAsiaTheme="minorEastAsia"/>
+        </w:rPr>
+        <w:t>В случае обнаружения пожара или возгорания каждый сотрудник обязан:</w:t>
+      </w:r>
+    </w:p>
+    <w:p>
+      <w:pPr>
+        <w:pStyle w:val="a6"/>
+        <w:numPr>
+          <w:ilvl w:val="0"/>
+          <w:numId w:val="10"/>
+        </w:numPr>
+        <w:rPr>
+          <w:rFonts w:eastAsiaTheme="minorEastAsia"/>
+        </w:rPr>
+      </w:pPr>
+      <w:r>
+        <w:rPr>
+          <w:rFonts w:eastAsiaTheme="minorEastAsia"/>
+        </w:rPr>
+        <w:t>немедленно сообщить об этом дежурному сотруднику охраны;</w:t>
+      </w:r>
+    </w:p>
+    <w:p>
+      <w:pPr>
+        <w:pStyle w:val="a6"/>
+        <w:numPr>
+          <w:ilvl w:val="0"/>
+          <w:numId w:val="10"/>
+        </w:numPr>
+        <w:rPr>
+          <w:rFonts w:eastAsiaTheme="minorEastAsia"/>
+        </w:rPr>
+      </w:pPr>
+      <w:r>
+        <w:rPr>
+          <w:rFonts w:eastAsiaTheme="minorEastAsia"/>
+        </w:rPr>
+        <w:t>принять меры к эвакуации людей;</w:t>
+      </w:r>
+    </w:p>
+    <w:p>
+      <w:pPr>
+        <w:pStyle w:val="a6"/>
+        <w:numPr>
+          <w:ilvl w:val="0"/>
+          <w:numId w:val="10"/>
+        </w:numPr>
+        <w:rPr>
+          <w:rFonts w:eastAsiaTheme="minorEastAsia"/>
+        </w:rPr>
+      </w:pPr>
+      <w:r>
+        <w:rPr>
+          <w:rFonts w:eastAsiaTheme="minorEastAsia"/>
+        </w:rPr>
+        <w:t>обесточить при необходимости приборы, оборудование, отключить вентиляцию;</w:t>
+      </w:r>
+    </w:p>
+    <w:p>
+      <w:pPr>
+        <w:pStyle w:val="a6"/>
+        <w:numPr>
+          <w:ilvl w:val="0"/>
+          <w:numId w:val="10"/>
+        </w:numPr>
+        <w:rPr>
+          <w:rFonts w:eastAsiaTheme="minorEastAsia"/>
+        </w:rPr>
+      </w:pPr>
+      <w:r>
+        <w:rPr>
+          <w:rFonts w:eastAsiaTheme="minorEastAsia"/>
+        </w:rPr>
+        <w:t>приступить к тушению очага возгорания имеющимися средствами пожаротушения;</w:t>
+      </w:r>
+    </w:p>
+    <w:p>
+      <w:pPr>
+        <w:pStyle w:val="a6"/>
+        <w:numPr>
+          <w:ilvl w:val="0"/>
+          <w:numId w:val="10"/>
+        </w:numPr>
+        <w:rPr>
+          <w:rFonts w:eastAsiaTheme="minorEastAsia"/>
+        </w:rPr>
+      </w:pPr>
+      <w:r>
+        <w:rPr>
+          <w:rFonts w:eastAsiaTheme="minorEastAsia"/>
+        </w:rPr>
+        <w:t>принять меры по вызову к месту очага пожара руководителя подразделения.</w:t>
+      </w:r>
+    </w:p>
+    <w:p>
+      <w:pPr>
+        <w:pStyle w:val="a6"/>
+        <w:numPr>
+          <w:ilvl w:val="0"/>
+          <w:numId w:val="16"/>
+        </w:numPr>
+        <w:rPr>
+          <w:rFonts w:eastAsiaTheme="minorEastAsia"/>
+        </w:rPr>
+      </w:pPr>
+      <w:r>
+        <w:rPr>
+          <w:rFonts w:eastAsiaTheme="minorEastAsia"/>
+        </w:rPr>
+        <w:t>Должностное лицо, прибывшее к месту пожара, обязано:</w:t>
+      </w:r>
+    </w:p>
+    <w:p>
+      <w:pPr>
+        <w:pStyle w:val="a6"/>
+        <w:numPr>
+          <w:ilvl w:val="0"/>
+          <w:numId w:val="10"/>
+        </w:numPr>
+        <w:rPr>
+          <w:rFonts w:eastAsiaTheme="minorEastAsia"/>
+        </w:rPr>
+      </w:pPr>
+      <w:r>
+        <w:rPr>
+          <w:rFonts w:eastAsiaTheme="minorEastAsia"/>
+        </w:rPr>
+        <w:t>проверить вызвана ли пожарная охрана;</w:t>
+      </w:r>
+    </w:p>
+    <w:p>
+      <w:pPr>
+        <w:pStyle w:val="a6"/>
+        <w:numPr>
+          <w:ilvl w:val="0"/>
+          <w:numId w:val="10"/>
+        </w:numPr>
+        <w:rPr>
+          <w:rFonts w:eastAsiaTheme="minorEastAsia"/>
+        </w:rPr>
+      </w:pPr>
+      <w:r>
+        <w:rPr>
+          <w:rFonts w:eastAsiaTheme="minorEastAsia"/>
+        </w:rPr>
+        <w:t>поставить в известность о пожаре руководство;</w:t>
+      </w:r>
+    </w:p>
+    <w:p>
+      <w:pPr>
+        <w:pStyle w:val="a6"/>
+        <w:numPr>
+          <w:ilvl w:val="0"/>
+          <w:numId w:val="10"/>
+        </w:numPr>
+        <w:rPr>
+          <w:rFonts w:eastAsiaTheme="minorEastAsia"/>
+        </w:rPr>
+      </w:pPr>
+      <w:r>
+        <w:rPr>
+          <w:rFonts w:eastAsiaTheme="minorEastAsia"/>
+        </w:rPr>
+        <w:t>возглавить руководство тушением пожара до прибытия пожарной помощи;</w:t>
+      </w:r>
+    </w:p>
+    <w:p>
+      <w:pPr>
+        <w:pStyle w:val="a6"/>
+        <w:numPr>
+          <w:ilvl w:val="0"/>
+          <w:numId w:val="10"/>
+        </w:numPr>
+        <w:rPr>
+          <w:rFonts w:eastAsiaTheme="minorEastAsia"/>
+        </w:rPr>
+      </w:pPr>
+      <w:r>
+        <w:rPr>
+          <w:rFonts w:eastAsiaTheme="minorEastAsia"/>
+        </w:rPr>
+        <w:t>удалить из помещения всех сотрудников, не занятых тушением пожара;</w:t>
+      </w:r>
+    </w:p>
+    <w:p>
+      <w:pPr>
+        <w:pStyle w:val="a6"/>
+        <w:numPr>
+          <w:ilvl w:val="0"/>
+          <w:numId w:val="10"/>
+        </w:numPr>
+        <w:rPr>
+          <w:rFonts w:eastAsiaTheme="minorEastAsia"/>
+        </w:rPr>
+      </w:pPr>
+      <w:r>
+        <w:rPr>
+          <w:rFonts w:eastAsiaTheme="minorEastAsia"/>
+        </w:rPr>
+        <w:t>при необходимости вызвать медицинскую и другие службы;</w:t>
+      </w:r>
+    </w:p>
+    <w:p>
+      <w:pPr>
+        <w:pStyle w:val="a6"/>
+        <w:numPr>
+          <w:ilvl w:val="0"/>
+          <w:numId w:val="10"/>
+        </w:numPr>
+        <w:rPr>
+          <w:rFonts w:eastAsiaTheme="minorEastAsia"/>
+        </w:rPr>
+      </w:pPr>
+      <w:r>
+        <w:rPr>
+          <w:rFonts w:eastAsiaTheme="minorEastAsia"/>
+        </w:rPr>
+        <w:t>запретить пользоваться лифтом во время пожара;</w:t>
+      </w:r>
+    </w:p>
+    <w:p>
+      <w:pPr>
+        <w:pStyle w:val="a6"/>
+        <w:numPr>
+          <w:ilvl w:val="0"/>
+          <w:numId w:val="10"/>
+        </w:numPr>
+        <w:rPr>
+          <w:rFonts w:eastAsiaTheme="minorEastAsia"/>
+        </w:rPr>
+      </w:pPr>
+      <w:r>
+        <w:rPr>
+          <w:rFonts w:eastAsiaTheme="minorEastAsia"/>
+        </w:rPr>
+        <w:t>организовать при необходимости отключение электроэнергии и осуществление других мероприятий, способствующих предотвращению распространения пожара;</w:t>
+      </w:r>
+    </w:p>
+    <w:p>
+      <w:pPr>
+        <w:pStyle w:val="a6"/>
+        <w:numPr>
+          <w:ilvl w:val="0"/>
+          <w:numId w:val="10"/>
+        </w:numPr>
+        <w:rPr>
+          <w:rFonts w:eastAsiaTheme="minorEastAsia"/>
+        </w:rPr>
+      </w:pPr>
+      <w:r>
+        <w:rPr>
+          <w:rFonts w:eastAsiaTheme="minorEastAsia"/>
+        </w:rPr>
+        <w:t>обеспечить защиту людей, принимающих участие в тушении пожара от возможных обрушений, поражения электротоком, отравлений, ожогов;</w:t>
+      </w:r>
+    </w:p>
+    <w:p>
+      <w:pPr>
+        <w:pStyle w:val="a6"/>
+        <w:numPr>
+          <w:ilvl w:val="0"/>
+          <w:numId w:val="10"/>
+        </w:numPr>
+        <w:rPr>
+          <w:rFonts w:eastAsiaTheme="minorEastAsia"/>
+        </w:rPr>
+      </w:pPr>
+      <w:r>
+        <w:rPr>
+          <w:rFonts w:eastAsiaTheme="minorEastAsia"/>
+        </w:rPr>
+        <w:t>по прибытии пожарной помощи сообщить старшему все необходимые сведения об очаге пожара, принятых мерах по его ликвидации, а также о наличии людей, занятых ликвидацией пожара;</w:t>
+      </w:r>
+    </w:p>
+    <w:p>
+      <w:pPr>
+        <w:pStyle w:val="a6"/>
+        <w:numPr>
+          <w:ilvl w:val="0"/>
+          <w:numId w:val="10"/>
+        </w:numPr>
+        <w:rPr>
+          <w:rFonts w:eastAsiaTheme="minorEastAsia"/>
+        </w:rPr>
+      </w:pPr>
+      <w:r>
+        <w:rPr>
+          <w:rFonts w:eastAsiaTheme="minorEastAsia"/>
+        </w:rPr>
+        <w:t>организовать оказание первой помощи пострадавшим.</w:t>
       </w:r>
     </w:p>
     <w:p/>
     <w:p/>
     <w:p/>
-    <w:p/>
-    <w:p/>
-    <w:p/>
-    <w:p/>
-    <w:p/>
-    <w:p/>
-    <w:p/>
-    <w:p>
-      <w:pPr>
+    <w:p>
+      <w:pPr>
+        <w:ind w:firstLine="0"/>
         <w:rPr>
           <w:szCs w:val="32"/>
         </w:rPr>
       </w:pPr>
-    </w:p>
-    <w:p>
-      <w:pPr>
-        <w:rPr>
-          <w:szCs w:val="32"/>
-        </w:rPr>
-      </w:pPr>
-      <w:r>
-        <w:rPr>
-          <w:szCs w:val="32"/>
-        </w:rPr>
-        <w:t>Исходя из рассчитанных</w:t>
-      </w:r>
-      <w:r>
-        <w:rPr>
-          <w:szCs w:val="32"/>
-        </w:rPr>
-        <w:t xml:space="preserve"> значений уровней освещенности и шума, а так же опираясь на </w:t>
-      </w:r>
-      <w:r>
-        <w:rPr>
-          <w:szCs w:val="32"/>
-        </w:rPr>
-        <w:t xml:space="preserve">нормативные документы </w:t>
-      </w:r>
-      <w:r>
-        <w:rPr>
-          <w:bCs/>
-          <w:snapToGrid w:val="0"/>
-        </w:rPr>
-        <w:t>СанПиН 2.2.2/2.4.1340-03</w:t>
-      </w:r>
-      <w:r>
-        <w:rPr>
-          <w:bCs/>
-          <w:snapToGrid w:val="0"/>
-        </w:rPr>
-        <w:t xml:space="preserve"> и </w:t>
-      </w:r>
-      <w:r>
-        <w:rPr>
-          <w:bCs/>
-        </w:rPr>
-        <w:t>СанПиН 2.2.4.548-96</w:t>
-      </w:r>
-      <w:r>
-        <w:rPr>
-          <w:bCs/>
-        </w:rPr>
-        <w:t xml:space="preserve"> можно сделать вывод о том, что </w:t>
-      </w:r>
-      <w:r>
-        <w:rPr>
-          <w:bCs/>
-        </w:rPr>
-        <w:t>помещение в котором происходила разработка полностью соответствует норма</w:t>
-      </w:r>
-      <w:r>
-        <w:rPr>
-          <w:bCs/>
-        </w:rPr>
-        <w:t>м</w:t>
-      </w:r>
-      <w:r>
-        <w:rPr>
-          <w:bCs/>
-        </w:rPr>
-        <w:t xml:space="preserve"> и </w:t>
-      </w:r>
-      <w:r>
-        <w:rPr>
-          <w:snapToGrid w:val="0"/>
-        </w:rPr>
-        <w:t>условиям труда.</w:t>
-      </w:r>
     </w:p>
     <w:sectPr>
       <w:footerReference w:type="default" r:id="rId9"/>
@@ -9331,7 +9631,7 @@
             <w:rPr>
               <w:noProof/>
             </w:rPr>
-            <w:t>13</w:t>
+            <w:t>1</w:t>
           </w:r>
         </w:fldSimple>
       </w:p>
@@ -9656,6 +9956,232 @@
     </w:lvl>
   </w:abstractNum>
   <w:abstractNum w:abstractNumId="2">
+    <w:nsid w:val="191A3B87"/>
+    <w:multiLevelType w:val="hybridMultilevel"/>
+    <w:tmpl w:val="995E5870"/>
+    <w:lvl w:ilvl="0" w:tplc="04190001">
+      <w:start w:val="1"/>
+      <w:numFmt w:val="bullet"/>
+      <w:lvlText w:val=""/>
+      <w:lvlJc w:val="left"/>
+      <w:pPr>
+        <w:ind w:left="1637" w:hanging="360"/>
+      </w:pPr>
+      <w:rPr>
+        <w:rFonts w:ascii="Symbol" w:hAnsi="Symbol" w:hint="default"/>
+      </w:rPr>
+    </w:lvl>
+    <w:lvl w:ilvl="1" w:tplc="04190003" w:tentative="1">
+      <w:start w:val="1"/>
+      <w:numFmt w:val="bullet"/>
+      <w:lvlText w:val="o"/>
+      <w:lvlJc w:val="left"/>
+      <w:pPr>
+        <w:ind w:left="2357" w:hanging="360"/>
+      </w:pPr>
+      <w:rPr>
+        <w:rFonts w:ascii="Courier New" w:hAnsi="Courier New" w:cs="Courier New" w:hint="default"/>
+      </w:rPr>
+    </w:lvl>
+    <w:lvl w:ilvl="2" w:tplc="04190005" w:tentative="1">
+      <w:start w:val="1"/>
+      <w:numFmt w:val="bullet"/>
+      <w:lvlText w:val=""/>
+      <w:lvlJc w:val="left"/>
+      <w:pPr>
+        <w:ind w:left="3077" w:hanging="360"/>
+      </w:pPr>
+      <w:rPr>
+        <w:rFonts w:ascii="Wingdings" w:hAnsi="Wingdings" w:hint="default"/>
+      </w:rPr>
+    </w:lvl>
+    <w:lvl w:ilvl="3" w:tplc="04190001" w:tentative="1">
+      <w:start w:val="1"/>
+      <w:numFmt w:val="bullet"/>
+      <w:lvlText w:val=""/>
+      <w:lvlJc w:val="left"/>
+      <w:pPr>
+        <w:ind w:left="3797" w:hanging="360"/>
+      </w:pPr>
+      <w:rPr>
+        <w:rFonts w:ascii="Symbol" w:hAnsi="Symbol" w:hint="default"/>
+      </w:rPr>
+    </w:lvl>
+    <w:lvl w:ilvl="4" w:tplc="04190003" w:tentative="1">
+      <w:start w:val="1"/>
+      <w:numFmt w:val="bullet"/>
+      <w:lvlText w:val="o"/>
+      <w:lvlJc w:val="left"/>
+      <w:pPr>
+        <w:ind w:left="4517" w:hanging="360"/>
+      </w:pPr>
+      <w:rPr>
+        <w:rFonts w:ascii="Courier New" w:hAnsi="Courier New" w:cs="Courier New" w:hint="default"/>
+      </w:rPr>
+    </w:lvl>
+    <w:lvl w:ilvl="5" w:tplc="04190005" w:tentative="1">
+      <w:start w:val="1"/>
+      <w:numFmt w:val="bullet"/>
+      <w:lvlText w:val=""/>
+      <w:lvlJc w:val="left"/>
+      <w:pPr>
+        <w:ind w:left="5237" w:hanging="360"/>
+      </w:pPr>
+      <w:rPr>
+        <w:rFonts w:ascii="Wingdings" w:hAnsi="Wingdings" w:hint="default"/>
+      </w:rPr>
+    </w:lvl>
+    <w:lvl w:ilvl="6" w:tplc="04190001" w:tentative="1">
+      <w:start w:val="1"/>
+      <w:numFmt w:val="bullet"/>
+      <w:lvlText w:val=""/>
+      <w:lvlJc w:val="left"/>
+      <w:pPr>
+        <w:ind w:left="5957" w:hanging="360"/>
+      </w:pPr>
+      <w:rPr>
+        <w:rFonts w:ascii="Symbol" w:hAnsi="Symbol" w:hint="default"/>
+      </w:rPr>
+    </w:lvl>
+    <w:lvl w:ilvl="7" w:tplc="04190003" w:tentative="1">
+      <w:start w:val="1"/>
+      <w:numFmt w:val="bullet"/>
+      <w:lvlText w:val="o"/>
+      <w:lvlJc w:val="left"/>
+      <w:pPr>
+        <w:ind w:left="6677" w:hanging="360"/>
+      </w:pPr>
+      <w:rPr>
+        <w:rFonts w:ascii="Courier New" w:hAnsi="Courier New" w:cs="Courier New" w:hint="default"/>
+      </w:rPr>
+    </w:lvl>
+    <w:lvl w:ilvl="8" w:tplc="04190005" w:tentative="1">
+      <w:start w:val="1"/>
+      <w:numFmt w:val="bullet"/>
+      <w:lvlText w:val=""/>
+      <w:lvlJc w:val="left"/>
+      <w:pPr>
+        <w:ind w:left="7397" w:hanging="360"/>
+      </w:pPr>
+      <w:rPr>
+        <w:rFonts w:ascii="Wingdings" w:hAnsi="Wingdings" w:hint="default"/>
+      </w:rPr>
+    </w:lvl>
+  </w:abstractNum>
+  <w:abstractNum w:abstractNumId="3">
+    <w:nsid w:val="1A6B2CBA"/>
+    <w:multiLevelType w:val="hybridMultilevel"/>
+    <w:tmpl w:val="24460BC0"/>
+    <w:lvl w:ilvl="0" w:tplc="04190001">
+      <w:start w:val="1"/>
+      <w:numFmt w:val="bullet"/>
+      <w:lvlText w:val=""/>
+      <w:lvlJc w:val="left"/>
+      <w:pPr>
+        <w:ind w:left="780" w:hanging="360"/>
+      </w:pPr>
+      <w:rPr>
+        <w:rFonts w:ascii="Symbol" w:hAnsi="Symbol" w:hint="default"/>
+      </w:rPr>
+    </w:lvl>
+    <w:lvl w:ilvl="1" w:tplc="04190003" w:tentative="1">
+      <w:start w:val="1"/>
+      <w:numFmt w:val="bullet"/>
+      <w:lvlText w:val="o"/>
+      <w:lvlJc w:val="left"/>
+      <w:pPr>
+        <w:ind w:left="1500" w:hanging="360"/>
+      </w:pPr>
+      <w:rPr>
+        <w:rFonts w:ascii="Courier New" w:hAnsi="Courier New" w:cs="Courier New" w:hint="default"/>
+      </w:rPr>
+    </w:lvl>
+    <w:lvl w:ilvl="2" w:tplc="04190005" w:tentative="1">
+      <w:start w:val="1"/>
+      <w:numFmt w:val="bullet"/>
+      <w:lvlText w:val=""/>
+      <w:lvlJc w:val="left"/>
+      <w:pPr>
+        <w:ind w:left="2220" w:hanging="360"/>
+      </w:pPr>
+      <w:rPr>
+        <w:rFonts w:ascii="Wingdings" w:hAnsi="Wingdings" w:hint="default"/>
+      </w:rPr>
+    </w:lvl>
+    <w:lvl w:ilvl="3" w:tplc="04190001" w:tentative="1">
+      <w:start w:val="1"/>
+      <w:numFmt w:val="bullet"/>
+      <w:lvlText w:val=""/>
+      <w:lvlJc w:val="left"/>
+      <w:pPr>
+        <w:ind w:left="2940" w:hanging="360"/>
+      </w:pPr>
+      <w:rPr>
+        <w:rFonts w:ascii="Symbol" w:hAnsi="Symbol" w:hint="default"/>
+      </w:rPr>
+    </w:lvl>
+    <w:lvl w:ilvl="4" w:tplc="04190003" w:tentative="1">
+      <w:start w:val="1"/>
+      <w:numFmt w:val="bullet"/>
+      <w:lvlText w:val="o"/>
+      <w:lvlJc w:val="left"/>
+      <w:pPr>
+        <w:ind w:left="3660" w:hanging="360"/>
+      </w:pPr>
+      <w:rPr>
+        <w:rFonts w:ascii="Courier New" w:hAnsi="Courier New" w:cs="Courier New" w:hint="default"/>
+      </w:rPr>
+    </w:lvl>
+    <w:lvl w:ilvl="5" w:tplc="04190005" w:tentative="1">
+      <w:start w:val="1"/>
+      <w:numFmt w:val="bullet"/>
+      <w:lvlText w:val=""/>
+      <w:lvlJc w:val="left"/>
+      <w:pPr>
+        <w:ind w:left="4380" w:hanging="360"/>
+      </w:pPr>
+      <w:rPr>
+        <w:rFonts w:ascii="Wingdings" w:hAnsi="Wingdings" w:hint="default"/>
+      </w:rPr>
+    </w:lvl>
+    <w:lvl w:ilvl="6" w:tplc="04190001" w:tentative="1">
+      <w:start w:val="1"/>
+      <w:numFmt w:val="bullet"/>
+      <w:lvlText w:val=""/>
+      <w:lvlJc w:val="left"/>
+      <w:pPr>
+        <w:ind w:left="5100" w:hanging="360"/>
+      </w:pPr>
+      <w:rPr>
+        <w:rFonts w:ascii="Symbol" w:hAnsi="Symbol" w:hint="default"/>
+      </w:rPr>
+    </w:lvl>
+    <w:lvl w:ilvl="7" w:tplc="04190003" w:tentative="1">
+      <w:start w:val="1"/>
+      <w:numFmt w:val="bullet"/>
+      <w:lvlText w:val="o"/>
+      <w:lvlJc w:val="left"/>
+      <w:pPr>
+        <w:ind w:left="5820" w:hanging="360"/>
+      </w:pPr>
+      <w:rPr>
+        <w:rFonts w:ascii="Courier New" w:hAnsi="Courier New" w:cs="Courier New" w:hint="default"/>
+      </w:rPr>
+    </w:lvl>
+    <w:lvl w:ilvl="8" w:tplc="04190005" w:tentative="1">
+      <w:start w:val="1"/>
+      <w:numFmt w:val="bullet"/>
+      <w:lvlText w:val=""/>
+      <w:lvlJc w:val="left"/>
+      <w:pPr>
+        <w:ind w:left="6540" w:hanging="360"/>
+      </w:pPr>
+      <w:rPr>
+        <w:rFonts w:ascii="Wingdings" w:hAnsi="Wingdings" w:hint="default"/>
+      </w:rPr>
+    </w:lvl>
+  </w:abstractNum>
+  <w:abstractNum w:abstractNumId="4">
     <w:nsid w:val="1CD4272D"/>
     <w:multiLevelType w:val="hybridMultilevel"/>
     <w:tmpl w:val="629A3126"/>
@@ -9768,7 +10294,7 @@
       </w:rPr>
     </w:lvl>
   </w:abstractNum>
-  <w:abstractNum w:abstractNumId="3">
+  <w:abstractNum w:abstractNumId="5">
     <w:nsid w:val="290E44C3"/>
     <w:multiLevelType w:val="multilevel"/>
     <w:tmpl w:val="072A2938"/>
@@ -9909,7 +10435,93 @@
       </w:rPr>
     </w:lvl>
   </w:abstractNum>
-  <w:abstractNum w:abstractNumId="4">
+  <w:abstractNum w:abstractNumId="6">
+    <w:nsid w:val="2F476D17"/>
+    <w:multiLevelType w:val="hybridMultilevel"/>
+    <w:tmpl w:val="D5AE2E00"/>
+    <w:lvl w:ilvl="0" w:tplc="0419000F">
+      <w:start w:val="1"/>
+      <w:numFmt w:val="decimal"/>
+      <w:lvlText w:val="%1."/>
+      <w:lvlJc w:val="left"/>
+      <w:pPr>
+        <w:ind w:left="720" w:hanging="360"/>
+      </w:pPr>
+    </w:lvl>
+    <w:lvl w:ilvl="1" w:tplc="04190019" w:tentative="1">
+      <w:start w:val="1"/>
+      <w:numFmt w:val="lowerLetter"/>
+      <w:lvlText w:val="%2."/>
+      <w:lvlJc w:val="left"/>
+      <w:pPr>
+        <w:ind w:left="1440" w:hanging="360"/>
+      </w:pPr>
+    </w:lvl>
+    <w:lvl w:ilvl="2" w:tplc="0419001B" w:tentative="1">
+      <w:start w:val="1"/>
+      <w:numFmt w:val="lowerRoman"/>
+      <w:lvlText w:val="%3."/>
+      <w:lvlJc w:val="right"/>
+      <w:pPr>
+        <w:ind w:left="2160" w:hanging="180"/>
+      </w:pPr>
+    </w:lvl>
+    <w:lvl w:ilvl="3" w:tplc="0419000F" w:tentative="1">
+      <w:start w:val="1"/>
+      <w:numFmt w:val="decimal"/>
+      <w:lvlText w:val="%4."/>
+      <w:lvlJc w:val="left"/>
+      <w:pPr>
+        <w:ind w:left="2880" w:hanging="360"/>
+      </w:pPr>
+    </w:lvl>
+    <w:lvl w:ilvl="4" w:tplc="04190019" w:tentative="1">
+      <w:start w:val="1"/>
+      <w:numFmt w:val="lowerLetter"/>
+      <w:lvlText w:val="%5."/>
+      <w:lvlJc w:val="left"/>
+      <w:pPr>
+        <w:ind w:left="3600" w:hanging="360"/>
+      </w:pPr>
+    </w:lvl>
+    <w:lvl w:ilvl="5" w:tplc="0419001B" w:tentative="1">
+      <w:start w:val="1"/>
+      <w:numFmt w:val="lowerRoman"/>
+      <w:lvlText w:val="%6."/>
+      <w:lvlJc w:val="right"/>
+      <w:pPr>
+        <w:ind w:left="4320" w:hanging="180"/>
+      </w:pPr>
+    </w:lvl>
+    <w:lvl w:ilvl="6" w:tplc="0419000F" w:tentative="1">
+      <w:start w:val="1"/>
+      <w:numFmt w:val="decimal"/>
+      <w:lvlText w:val="%7."/>
+      <w:lvlJc w:val="left"/>
+      <w:pPr>
+        <w:ind w:left="5040" w:hanging="360"/>
+      </w:pPr>
+    </w:lvl>
+    <w:lvl w:ilvl="7" w:tplc="04190019" w:tentative="1">
+      <w:start w:val="1"/>
+      <w:numFmt w:val="lowerLetter"/>
+      <w:lvlText w:val="%8."/>
+      <w:lvlJc w:val="left"/>
+      <w:pPr>
+        <w:ind w:left="5760" w:hanging="360"/>
+      </w:pPr>
+    </w:lvl>
+    <w:lvl w:ilvl="8" w:tplc="0419001B" w:tentative="1">
+      <w:start w:val="1"/>
+      <w:numFmt w:val="lowerRoman"/>
+      <w:lvlText w:val="%9."/>
+      <w:lvlJc w:val="right"/>
+      <w:pPr>
+        <w:ind w:left="6480" w:hanging="180"/>
+      </w:pPr>
+    </w:lvl>
+  </w:abstractNum>
+  <w:abstractNum w:abstractNumId="7">
     <w:nsid w:val="352B6FF8"/>
     <w:multiLevelType w:val="hybridMultilevel"/>
     <w:tmpl w:val="7B1AFF8C"/>
@@ -9995,7 +10607,7 @@
       </w:pPr>
     </w:lvl>
   </w:abstractNum>
-  <w:abstractNum w:abstractNumId="5">
+  <w:abstractNum w:abstractNumId="8">
     <w:nsid w:val="4819249E"/>
     <w:multiLevelType w:val="multilevel"/>
     <w:tmpl w:val="A67C4F98"/>
@@ -10112,7 +10724,7 @@
       </w:rPr>
     </w:lvl>
   </w:abstractNum>
-  <w:abstractNum w:abstractNumId="6">
+  <w:abstractNum w:abstractNumId="9">
     <w:nsid w:val="497B29EE"/>
     <w:multiLevelType w:val="hybridMultilevel"/>
     <w:tmpl w:val="91CE2ABC"/>
@@ -10198,7 +10810,7 @@
       </w:pPr>
     </w:lvl>
   </w:abstractNum>
-  <w:abstractNum w:abstractNumId="7">
+  <w:abstractNum w:abstractNumId="10">
     <w:nsid w:val="578A12CE"/>
     <w:multiLevelType w:val="hybridMultilevel"/>
     <w:tmpl w:val="07A22128"/>
@@ -10284,7 +10896,120 @@
       </w:pPr>
     </w:lvl>
   </w:abstractNum>
-  <w:abstractNum w:abstractNumId="8">
+  <w:abstractNum w:abstractNumId="11">
+    <w:nsid w:val="5CCB177F"/>
+    <w:multiLevelType w:val="hybridMultilevel"/>
+    <w:tmpl w:val="38D0D884"/>
+    <w:lvl w:ilvl="0" w:tplc="04190001">
+      <w:start w:val="1"/>
+      <w:numFmt w:val="bullet"/>
+      <w:lvlText w:val=""/>
+      <w:lvlJc w:val="left"/>
+      <w:pPr>
+        <w:ind w:left="720" w:hanging="360"/>
+      </w:pPr>
+      <w:rPr>
+        <w:rFonts w:ascii="Symbol" w:hAnsi="Symbol" w:hint="default"/>
+      </w:rPr>
+    </w:lvl>
+    <w:lvl w:ilvl="1" w:tplc="04190003" w:tentative="1">
+      <w:start w:val="1"/>
+      <w:numFmt w:val="bullet"/>
+      <w:lvlText w:val="o"/>
+      <w:lvlJc w:val="left"/>
+      <w:pPr>
+        <w:ind w:left="1440" w:hanging="360"/>
+      </w:pPr>
+      <w:rPr>
+        <w:rFonts w:ascii="Courier New" w:hAnsi="Courier New" w:cs="Courier New" w:hint="default"/>
+      </w:rPr>
+    </w:lvl>
+    <w:lvl w:ilvl="2" w:tplc="04190005" w:tentative="1">
+      <w:start w:val="1"/>
+      <w:numFmt w:val="bullet"/>
+      <w:lvlText w:val=""/>
+      <w:lvlJc w:val="left"/>
+      <w:pPr>
+        <w:ind w:left="2160" w:hanging="360"/>
+      </w:pPr>
+      <w:rPr>
+        <w:rFonts w:ascii="Wingdings" w:hAnsi="Wingdings" w:hint="default"/>
+      </w:rPr>
+    </w:lvl>
+    <w:lvl w:ilvl="3" w:tplc="04190001" w:tentative="1">
+      <w:start w:val="1"/>
+      <w:numFmt w:val="bullet"/>
+      <w:lvlText w:val=""/>
+      <w:lvlJc w:val="left"/>
+      <w:pPr>
+        <w:ind w:left="2880" w:hanging="360"/>
+      </w:pPr>
+      <w:rPr>
+        <w:rFonts w:ascii="Symbol" w:hAnsi="Symbol" w:hint="default"/>
+      </w:rPr>
+    </w:lvl>
+    <w:lvl w:ilvl="4" w:tplc="04190003" w:tentative="1">
+      <w:start w:val="1"/>
+      <w:numFmt w:val="bullet"/>
+      <w:lvlText w:val="o"/>
+      <w:lvlJc w:val="left"/>
+      <w:pPr>
+        <w:ind w:left="3600" w:hanging="360"/>
+      </w:pPr>
+      <w:rPr>
+        <w:rFonts w:ascii="Courier New" w:hAnsi="Courier New" w:cs="Courier New" w:hint="default"/>
+      </w:rPr>
+    </w:lvl>
+    <w:lvl w:ilvl="5" w:tplc="04190005" w:tentative="1">
+      <w:start w:val="1"/>
+      <w:numFmt w:val="bullet"/>
+      <w:lvlText w:val=""/>
+      <w:lvlJc w:val="left"/>
+      <w:pPr>
+        <w:ind w:left="4320" w:hanging="360"/>
+      </w:pPr>
+      <w:rPr>
+        <w:rFonts w:ascii="Wingdings" w:hAnsi="Wingdings" w:hint="default"/>
+      </w:rPr>
+    </w:lvl>
+    <w:lvl w:ilvl="6" w:tplc="04190001" w:tentative="1">
+      <w:start w:val="1"/>
+      <w:numFmt w:val="bullet"/>
+      <w:lvlText w:val=""/>
+      <w:lvlJc w:val="left"/>
+      <w:pPr>
+        <w:ind w:left="5040" w:hanging="360"/>
+      </w:pPr>
+      <w:rPr>
+        <w:rFonts w:ascii="Symbol" w:hAnsi="Symbol" w:hint="default"/>
+      </w:rPr>
+    </w:lvl>
+    <w:lvl w:ilvl="7" w:tplc="04190003" w:tentative="1">
+      <w:start w:val="1"/>
+      <w:numFmt w:val="bullet"/>
+      <w:lvlText w:val="o"/>
+      <w:lvlJc w:val="left"/>
+      <w:pPr>
+        <w:ind w:left="5760" w:hanging="360"/>
+      </w:pPr>
+      <w:rPr>
+        <w:rFonts w:ascii="Courier New" w:hAnsi="Courier New" w:cs="Courier New" w:hint="default"/>
+      </w:rPr>
+    </w:lvl>
+    <w:lvl w:ilvl="8" w:tplc="04190005" w:tentative="1">
+      <w:start w:val="1"/>
+      <w:numFmt w:val="bullet"/>
+      <w:lvlText w:val=""/>
+      <w:lvlJc w:val="left"/>
+      <w:pPr>
+        <w:ind w:left="6480" w:hanging="360"/>
+      </w:pPr>
+      <w:rPr>
+        <w:rFonts w:ascii="Wingdings" w:hAnsi="Wingdings" w:hint="default"/>
+      </w:rPr>
+    </w:lvl>
+  </w:abstractNum>
+  <w:abstractNum w:abstractNumId="12">
     <w:nsid w:val="5F93625F"/>
     <w:multiLevelType w:val="hybridMultilevel"/>
     <w:tmpl w:val="2BCC93C8"/>
@@ -10370,7 +11095,7 @@
       </w:pPr>
     </w:lvl>
   </w:abstractNum>
-  <w:abstractNum w:abstractNumId="9">
+  <w:abstractNum w:abstractNumId="13">
     <w:nsid w:val="611D6CB3"/>
     <w:multiLevelType w:val="multilevel"/>
     <w:tmpl w:val="62D869D0"/>
@@ -10517,17 +11242,17 @@
       </w:rPr>
     </w:lvl>
   </w:abstractNum>
-  <w:abstractNum w:abstractNumId="10">
-    <w:nsid w:val="6565251D"/>
+  <w:abstractNum w:abstractNumId="14">
+    <w:nsid w:val="64D57EFD"/>
     <w:multiLevelType w:val="hybridMultilevel"/>
-    <w:tmpl w:val="14C4156A"/>
+    <w:tmpl w:val="22F2153E"/>
     <w:lvl w:ilvl="0" w:tplc="04190001">
       <w:start w:val="1"/>
       <w:numFmt w:val="bullet"/>
       <w:lvlText w:val=""/>
       <w:lvlJc w:val="left"/>
       <w:pPr>
-        <w:ind w:left="1571" w:hanging="360"/>
+        <w:ind w:left="720" w:hanging="360"/>
       </w:pPr>
       <w:rPr>
         <w:rFonts w:ascii="Symbol" w:hAnsi="Symbol" w:hint="default"/>
@@ -10539,7 +11264,7 @@
       <w:lvlText w:val="o"/>
       <w:lvlJc w:val="left"/>
       <w:pPr>
-        <w:ind w:left="2291" w:hanging="360"/>
+        <w:ind w:left="1440" w:hanging="360"/>
       </w:pPr>
       <w:rPr>
         <w:rFonts w:ascii="Courier New" w:hAnsi="Courier New" w:cs="Courier New" w:hint="default"/>
@@ -10551,7 +11276,7 @@
       <w:lvlText w:val=""/>
       <w:lvlJc w:val="left"/>
       <w:pPr>
-        <w:ind w:left="3011" w:hanging="360"/>
+        <w:ind w:left="2160" w:hanging="360"/>
       </w:pPr>
       <w:rPr>
         <w:rFonts w:ascii="Wingdings" w:hAnsi="Wingdings" w:hint="default"/>
@@ -10563,7 +11288,7 @@
       <w:lvlText w:val=""/>
       <w:lvlJc w:val="left"/>
       <w:pPr>
-        <w:ind w:left="3731" w:hanging="360"/>
+        <w:ind w:left="2880" w:hanging="360"/>
       </w:pPr>
       <w:rPr>
         <w:rFonts w:ascii="Symbol" w:hAnsi="Symbol" w:hint="default"/>
@@ -10575,7 +11300,7 @@
       <w:lvlText w:val="o"/>
       <w:lvlJc w:val="left"/>
       <w:pPr>
-        <w:ind w:left="4451" w:hanging="360"/>
+        <w:ind w:left="3600" w:hanging="360"/>
       </w:pPr>
       <w:rPr>
         <w:rFonts w:ascii="Courier New" w:hAnsi="Courier New" w:cs="Courier New" w:hint="default"/>
@@ -10587,7 +11312,7 @@
       <w:lvlText w:val=""/>
       <w:lvlJc w:val="left"/>
       <w:pPr>
-        <w:ind w:left="5171" w:hanging="360"/>
+        <w:ind w:left="4320" w:hanging="360"/>
       </w:pPr>
       <w:rPr>
         <w:rFonts w:ascii="Wingdings" w:hAnsi="Wingdings" w:hint="default"/>
@@ -10599,7 +11324,7 @@
       <w:lvlText w:val=""/>
       <w:lvlJc w:val="left"/>
       <w:pPr>
-        <w:ind w:left="5891" w:hanging="360"/>
+        <w:ind w:left="5040" w:hanging="360"/>
       </w:pPr>
       <w:rPr>
         <w:rFonts w:ascii="Symbol" w:hAnsi="Symbol" w:hint="default"/>
@@ -10611,7 +11336,7 @@
       <w:lvlText w:val="o"/>
       <w:lvlJc w:val="left"/>
       <w:pPr>
-        <w:ind w:left="6611" w:hanging="360"/>
+        <w:ind w:left="5760" w:hanging="360"/>
       </w:pPr>
       <w:rPr>
         <w:rFonts w:ascii="Courier New" w:hAnsi="Courier New" w:cs="Courier New" w:hint="default"/>
@@ -10623,14 +11348,466 @@
       <w:lvlText w:val=""/>
       <w:lvlJc w:val="left"/>
       <w:pPr>
-        <w:ind w:left="7331" w:hanging="360"/>
+        <w:ind w:left="6480" w:hanging="360"/>
       </w:pPr>
       <w:rPr>
         <w:rFonts w:ascii="Wingdings" w:hAnsi="Wingdings" w:hint="default"/>
       </w:rPr>
     </w:lvl>
   </w:abstractNum>
-  <w:abstractNum w:abstractNumId="11">
+  <w:abstractNum w:abstractNumId="15">
+    <w:nsid w:val="6565251D"/>
+    <w:multiLevelType w:val="hybridMultilevel"/>
+    <w:tmpl w:val="AFFCFFD2"/>
+    <w:lvl w:ilvl="0" w:tplc="04190001">
+      <w:start w:val="1"/>
+      <w:numFmt w:val="bullet"/>
+      <w:lvlText w:val=""/>
+      <w:lvlJc w:val="left"/>
+      <w:pPr>
+        <w:ind w:left="1637" w:hanging="360"/>
+      </w:pPr>
+      <w:rPr>
+        <w:rFonts w:ascii="Symbol" w:hAnsi="Symbol" w:hint="default"/>
+      </w:rPr>
+    </w:lvl>
+    <w:lvl w:ilvl="1" w:tplc="04190003" w:tentative="1">
+      <w:start w:val="1"/>
+      <w:numFmt w:val="bullet"/>
+      <w:lvlText w:val="o"/>
+      <w:lvlJc w:val="left"/>
+      <w:pPr>
+        <w:ind w:left="2291" w:hanging="360"/>
+      </w:pPr>
+      <w:rPr>
+        <w:rFonts w:ascii="Courier New" w:hAnsi="Courier New" w:cs="Courier New" w:hint="default"/>
+      </w:rPr>
+    </w:lvl>
+    <w:lvl w:ilvl="2" w:tplc="04190005" w:tentative="1">
+      <w:start w:val="1"/>
+      <w:numFmt w:val="bullet"/>
+      <w:lvlText w:val=""/>
+      <w:lvlJc w:val="left"/>
+      <w:pPr>
+        <w:ind w:left="3011" w:hanging="360"/>
+      </w:pPr>
+      <w:rPr>
+        <w:rFonts w:ascii="Wingdings" w:hAnsi="Wingdings" w:hint="default"/>
+      </w:rPr>
+    </w:lvl>
+    <w:lvl w:ilvl="3" w:tplc="04190001" w:tentative="1">
+      <w:start w:val="1"/>
+      <w:numFmt w:val="bullet"/>
+      <w:lvlText w:val=""/>
+      <w:lvlJc w:val="left"/>
+      <w:pPr>
+        <w:ind w:left="3731" w:hanging="360"/>
+      </w:pPr>
+      <w:rPr>
+        <w:rFonts w:ascii="Symbol" w:hAnsi="Symbol" w:hint="default"/>
+      </w:rPr>
+    </w:lvl>
+    <w:lvl w:ilvl="4" w:tplc="04190003" w:tentative="1">
+      <w:start w:val="1"/>
+      <w:numFmt w:val="bullet"/>
+      <w:lvlText w:val="o"/>
+      <w:lvlJc w:val="left"/>
+      <w:pPr>
+        <w:ind w:left="4451" w:hanging="360"/>
+      </w:pPr>
+      <w:rPr>
+        <w:rFonts w:ascii="Courier New" w:hAnsi="Courier New" w:cs="Courier New" w:hint="default"/>
+      </w:rPr>
+    </w:lvl>
+    <w:lvl w:ilvl="5" w:tplc="04190005" w:tentative="1">
+      <w:start w:val="1"/>
+      <w:numFmt w:val="bullet"/>
+      <w:lvlText w:val=""/>
+      <w:lvlJc w:val="left"/>
+      <w:pPr>
+        <w:ind w:left="5171" w:hanging="360"/>
+      </w:pPr>
+      <w:rPr>
+        <w:rFonts w:ascii="Wingdings" w:hAnsi="Wingdings" w:hint="default"/>
+      </w:rPr>
+    </w:lvl>
+    <w:lvl w:ilvl="6" w:tplc="04190001" w:tentative="1">
+      <w:start w:val="1"/>
+      <w:numFmt w:val="bullet"/>
+      <w:lvlText w:val=""/>
+      <w:lvlJc w:val="left"/>
+      <w:pPr>
+        <w:ind w:left="5891" w:hanging="360"/>
+      </w:pPr>
+      <w:rPr>
+        <w:rFonts w:ascii="Symbol" w:hAnsi="Symbol" w:hint="default"/>
+      </w:rPr>
+    </w:lvl>
+    <w:lvl w:ilvl="7" w:tplc="04190003" w:tentative="1">
+      <w:start w:val="1"/>
+      <w:numFmt w:val="bullet"/>
+      <w:lvlText w:val="o"/>
+      <w:lvlJc w:val="left"/>
+      <w:pPr>
+        <w:ind w:left="6611" w:hanging="360"/>
+      </w:pPr>
+      <w:rPr>
+        <w:rFonts w:ascii="Courier New" w:hAnsi="Courier New" w:cs="Courier New" w:hint="default"/>
+      </w:rPr>
+    </w:lvl>
+    <w:lvl w:ilvl="8" w:tplc="04190005" w:tentative="1">
+      <w:start w:val="1"/>
+      <w:numFmt w:val="bullet"/>
+      <w:lvlText w:val=""/>
+      <w:lvlJc w:val="left"/>
+      <w:pPr>
+        <w:ind w:left="7331" w:hanging="360"/>
+      </w:pPr>
+      <w:rPr>
+        <w:rFonts w:ascii="Wingdings" w:hAnsi="Wingdings" w:hint="default"/>
+      </w:rPr>
+    </w:lvl>
+  </w:abstractNum>
+  <w:abstractNum w:abstractNumId="16">
+    <w:nsid w:val="691460E5"/>
+    <w:multiLevelType w:val="hybridMultilevel"/>
+    <w:tmpl w:val="D248CDB8"/>
+    <w:lvl w:ilvl="0" w:tplc="04190001">
+      <w:start w:val="1"/>
+      <w:numFmt w:val="bullet"/>
+      <w:lvlText w:val=""/>
+      <w:lvlJc w:val="left"/>
+      <w:pPr>
+        <w:ind w:left="1637" w:hanging="360"/>
+      </w:pPr>
+      <w:rPr>
+        <w:rFonts w:ascii="Symbol" w:hAnsi="Symbol" w:hint="default"/>
+      </w:rPr>
+    </w:lvl>
+    <w:lvl w:ilvl="1" w:tplc="04190003" w:tentative="1">
+      <w:start w:val="1"/>
+      <w:numFmt w:val="bullet"/>
+      <w:lvlText w:val="o"/>
+      <w:lvlJc w:val="left"/>
+      <w:pPr>
+        <w:ind w:left="2357" w:hanging="360"/>
+      </w:pPr>
+      <w:rPr>
+        <w:rFonts w:ascii="Courier New" w:hAnsi="Courier New" w:cs="Courier New" w:hint="default"/>
+      </w:rPr>
+    </w:lvl>
+    <w:lvl w:ilvl="2" w:tplc="04190005" w:tentative="1">
+      <w:start w:val="1"/>
+      <w:numFmt w:val="bullet"/>
+      <w:lvlText w:val=""/>
+      <w:lvlJc w:val="left"/>
+      <w:pPr>
+        <w:ind w:left="3077" w:hanging="360"/>
+      </w:pPr>
+      <w:rPr>
+        <w:rFonts w:ascii="Wingdings" w:hAnsi="Wingdings" w:hint="default"/>
+      </w:rPr>
+    </w:lvl>
+    <w:lvl w:ilvl="3" w:tplc="04190001" w:tentative="1">
+      <w:start w:val="1"/>
+      <w:numFmt w:val="bullet"/>
+      <w:lvlText w:val=""/>
+      <w:lvlJc w:val="left"/>
+      <w:pPr>
+        <w:ind w:left="3797" w:hanging="360"/>
+      </w:pPr>
+      <w:rPr>
+        <w:rFonts w:ascii="Symbol" w:hAnsi="Symbol" w:hint="default"/>
+      </w:rPr>
+    </w:lvl>
+    <w:lvl w:ilvl="4" w:tplc="04190003" w:tentative="1">
+      <w:start w:val="1"/>
+      <w:numFmt w:val="bullet"/>
+      <w:lvlText w:val="o"/>
+      <w:lvlJc w:val="left"/>
+      <w:pPr>
+        <w:ind w:left="4517" w:hanging="360"/>
+      </w:pPr>
+      <w:rPr>
+        <w:rFonts w:ascii="Courier New" w:hAnsi="Courier New" w:cs="Courier New" w:hint="default"/>
+      </w:rPr>
+    </w:lvl>
+    <w:lvl w:ilvl="5" w:tplc="04190005" w:tentative="1">
+      <w:start w:val="1"/>
+      <w:numFmt w:val="bullet"/>
+      <w:lvlText w:val=""/>
+      <w:lvlJc w:val="left"/>
+      <w:pPr>
+        <w:ind w:left="5237" w:hanging="360"/>
+      </w:pPr>
+      <w:rPr>
+        <w:rFonts w:ascii="Wingdings" w:hAnsi="Wingdings" w:hint="default"/>
+      </w:rPr>
+    </w:lvl>
+    <w:lvl w:ilvl="6" w:tplc="04190001" w:tentative="1">
+      <w:start w:val="1"/>
+      <w:numFmt w:val="bullet"/>
+      <w:lvlText w:val=""/>
+      <w:lvlJc w:val="left"/>
+      <w:pPr>
+        <w:ind w:left="5957" w:hanging="360"/>
+      </w:pPr>
+      <w:rPr>
+        <w:rFonts w:ascii="Symbol" w:hAnsi="Symbol" w:hint="default"/>
+      </w:rPr>
+    </w:lvl>
+    <w:lvl w:ilvl="7" w:tplc="04190003" w:tentative="1">
+      <w:start w:val="1"/>
+      <w:numFmt w:val="bullet"/>
+      <w:lvlText w:val="o"/>
+      <w:lvlJc w:val="left"/>
+      <w:pPr>
+        <w:ind w:left="6677" w:hanging="360"/>
+      </w:pPr>
+      <w:rPr>
+        <w:rFonts w:ascii="Courier New" w:hAnsi="Courier New" w:cs="Courier New" w:hint="default"/>
+      </w:rPr>
+    </w:lvl>
+    <w:lvl w:ilvl="8" w:tplc="04190005" w:tentative="1">
+      <w:start w:val="1"/>
+      <w:numFmt w:val="bullet"/>
+      <w:lvlText w:val=""/>
+      <w:lvlJc w:val="left"/>
+      <w:pPr>
+        <w:ind w:left="7397" w:hanging="360"/>
+      </w:pPr>
+      <w:rPr>
+        <w:rFonts w:ascii="Wingdings" w:hAnsi="Wingdings" w:hint="default"/>
+      </w:rPr>
+    </w:lvl>
+  </w:abstractNum>
+  <w:abstractNum w:abstractNumId="17">
+    <w:nsid w:val="6E9E0505"/>
+    <w:multiLevelType w:val="hybridMultilevel"/>
+    <w:tmpl w:val="7E9EF8B0"/>
+    <w:lvl w:ilvl="0" w:tplc="04190001">
+      <w:start w:val="1"/>
+      <w:numFmt w:val="bullet"/>
+      <w:lvlText w:val=""/>
+      <w:lvlJc w:val="left"/>
+      <w:pPr>
+        <w:ind w:left="720" w:hanging="360"/>
+      </w:pPr>
+      <w:rPr>
+        <w:rFonts w:ascii="Symbol" w:hAnsi="Symbol" w:hint="default"/>
+      </w:rPr>
+    </w:lvl>
+    <w:lvl w:ilvl="1" w:tplc="04190003" w:tentative="1">
+      <w:start w:val="1"/>
+      <w:numFmt w:val="bullet"/>
+      <w:lvlText w:val="o"/>
+      <w:lvlJc w:val="left"/>
+      <w:pPr>
+        <w:ind w:left="1440" w:hanging="360"/>
+      </w:pPr>
+      <w:rPr>
+        <w:rFonts w:ascii="Courier New" w:hAnsi="Courier New" w:cs="Courier New" w:hint="default"/>
+      </w:rPr>
+    </w:lvl>
+    <w:lvl w:ilvl="2" w:tplc="04190005" w:tentative="1">
+      <w:start w:val="1"/>
+      <w:numFmt w:val="bullet"/>
+      <w:lvlText w:val=""/>
+      <w:lvlJc w:val="left"/>
+      <w:pPr>
+        <w:ind w:left="2160" w:hanging="360"/>
+      </w:pPr>
+      <w:rPr>
+        <w:rFonts w:ascii="Wingdings" w:hAnsi="Wingdings" w:hint="default"/>
+      </w:rPr>
+    </w:lvl>
+    <w:lvl w:ilvl="3" w:tplc="04190001" w:tentative="1">
+      <w:start w:val="1"/>
+      <w:numFmt w:val="bullet"/>
+      <w:lvlText w:val=""/>
+      <w:lvlJc w:val="left"/>
+      <w:pPr>
+        <w:ind w:left="2880" w:hanging="360"/>
+      </w:pPr>
+      <w:rPr>
+        <w:rFonts w:ascii="Symbol" w:hAnsi="Symbol" w:hint="default"/>
+      </w:rPr>
+    </w:lvl>
+    <w:lvl w:ilvl="4" w:tplc="04190003" w:tentative="1">
+      <w:start w:val="1"/>
+      <w:numFmt w:val="bullet"/>
+      <w:lvlText w:val="o"/>
+      <w:lvlJc w:val="left"/>
+      <w:pPr>
+        <w:ind w:left="3600" w:hanging="360"/>
+      </w:pPr>
+      <w:rPr>
+        <w:rFonts w:ascii="Courier New" w:hAnsi="Courier New" w:cs="Courier New" w:hint="default"/>
+      </w:rPr>
+    </w:lvl>
+    <w:lvl w:ilvl="5" w:tplc="04190005" w:tentative="1">
+      <w:start w:val="1"/>
+      <w:numFmt w:val="bullet"/>
+      <w:lvlText w:val=""/>
+      <w:lvlJc w:val="left"/>
+      <w:pPr>
+        <w:ind w:left="4320" w:hanging="360"/>
+      </w:pPr>
+      <w:rPr>
+        <w:rFonts w:ascii="Wingdings" w:hAnsi="Wingdings" w:hint="default"/>
+      </w:rPr>
+    </w:lvl>
+    <w:lvl w:ilvl="6" w:tplc="04190001" w:tentative="1">
+      <w:start w:val="1"/>
+      <w:numFmt w:val="bullet"/>
+      <w:lvlText w:val=""/>
+      <w:lvlJc w:val="left"/>
+      <w:pPr>
+        <w:ind w:left="5040" w:hanging="360"/>
+      </w:pPr>
+      <w:rPr>
+        <w:rFonts w:ascii="Symbol" w:hAnsi="Symbol" w:hint="default"/>
+      </w:rPr>
+    </w:lvl>
+    <w:lvl w:ilvl="7" w:tplc="04190003" w:tentative="1">
+      <w:start w:val="1"/>
+      <w:numFmt w:val="bullet"/>
+      <w:lvlText w:val="o"/>
+      <w:lvlJc w:val="left"/>
+      <w:pPr>
+        <w:ind w:left="5760" w:hanging="360"/>
+      </w:pPr>
+      <w:rPr>
+        <w:rFonts w:ascii="Courier New" w:hAnsi="Courier New" w:cs="Courier New" w:hint="default"/>
+      </w:rPr>
+    </w:lvl>
+    <w:lvl w:ilvl="8" w:tplc="04190005" w:tentative="1">
+      <w:start w:val="1"/>
+      <w:numFmt w:val="bullet"/>
+      <w:lvlText w:val=""/>
+      <w:lvlJc w:val="left"/>
+      <w:pPr>
+        <w:ind w:left="6480" w:hanging="360"/>
+      </w:pPr>
+      <w:rPr>
+        <w:rFonts w:ascii="Wingdings" w:hAnsi="Wingdings" w:hint="default"/>
+      </w:rPr>
+    </w:lvl>
+  </w:abstractNum>
+  <w:abstractNum w:abstractNumId="18">
+    <w:nsid w:val="71B03253"/>
+    <w:multiLevelType w:val="hybridMultilevel"/>
+    <w:tmpl w:val="CC22BD1C"/>
+    <w:lvl w:ilvl="0" w:tplc="04190001">
+      <w:start w:val="1"/>
+      <w:numFmt w:val="bullet"/>
+      <w:lvlText w:val=""/>
+      <w:lvlJc w:val="left"/>
+      <w:pPr>
+        <w:ind w:left="1080" w:hanging="360"/>
+      </w:pPr>
+      <w:rPr>
+        <w:rFonts w:ascii="Symbol" w:hAnsi="Symbol" w:hint="default"/>
+      </w:rPr>
+    </w:lvl>
+    <w:lvl w:ilvl="1" w:tplc="04190003" w:tentative="1">
+      <w:start w:val="1"/>
+      <w:numFmt w:val="bullet"/>
+      <w:lvlText w:val="o"/>
+      <w:lvlJc w:val="left"/>
+      <w:pPr>
+        <w:ind w:left="1800" w:hanging="360"/>
+      </w:pPr>
+      <w:rPr>
+        <w:rFonts w:ascii="Courier New" w:hAnsi="Courier New" w:cs="Courier New" w:hint="default"/>
+      </w:rPr>
+    </w:lvl>
+    <w:lvl w:ilvl="2" w:tplc="04190005" w:tentative="1">
+      <w:start w:val="1"/>
+      <w:numFmt w:val="bullet"/>
+      <w:lvlText w:val=""/>
+      <w:lvlJc w:val="left"/>
+      <w:pPr>
+        <w:ind w:left="2520" w:hanging="360"/>
+      </w:pPr>
+      <w:rPr>
+        <w:rFonts w:ascii="Wingdings" w:hAnsi="Wingdings" w:hint="default"/>
+      </w:rPr>
+    </w:lvl>
+    <w:lvl w:ilvl="3" w:tplc="04190001" w:tentative="1">
+      <w:start w:val="1"/>
+      <w:numFmt w:val="bullet"/>
+      <w:lvlText w:val=""/>
+      <w:lvlJc w:val="left"/>
+      <w:pPr>
+        <w:ind w:left="3240" w:hanging="360"/>
+      </w:pPr>
+      <w:rPr>
+        <w:rFonts w:ascii="Symbol" w:hAnsi="Symbol" w:hint="default"/>
+      </w:rPr>
+    </w:lvl>
+    <w:lvl w:ilvl="4" w:tplc="04190003" w:tentative="1">
+      <w:start w:val="1"/>
+      <w:numFmt w:val="bullet"/>
+      <w:lvlText w:val="o"/>
+      <w:lvlJc w:val="left"/>
+      <w:pPr>
+        <w:ind w:left="3960" w:hanging="360"/>
+      </w:pPr>
+      <w:rPr>
+        <w:rFonts w:ascii="Courier New" w:hAnsi="Courier New" w:cs="Courier New" w:hint="default"/>
+      </w:rPr>
+    </w:lvl>
+    <w:lvl w:ilvl="5" w:tplc="04190005" w:tentative="1">
+      <w:start w:val="1"/>
+      <w:numFmt w:val="bullet"/>
+      <w:lvlText w:val=""/>
+      <w:lvlJc w:val="left"/>
+      <w:pPr>
+        <w:ind w:left="4680" w:hanging="360"/>
+      </w:pPr>
+      <w:rPr>
+        <w:rFonts w:ascii="Wingdings" w:hAnsi="Wingdings" w:hint="default"/>
+      </w:rPr>
+    </w:lvl>
+    <w:lvl w:ilvl="6" w:tplc="04190001" w:tentative="1">
+      <w:start w:val="1"/>
+      <w:numFmt w:val="bullet"/>
+      <w:lvlText w:val=""/>
+      <w:lvlJc w:val="left"/>
+      <w:pPr>
+        <w:ind w:left="5400" w:hanging="360"/>
+      </w:pPr>
+      <w:rPr>
+        <w:rFonts w:ascii="Symbol" w:hAnsi="Symbol" w:hint="default"/>
+      </w:rPr>
+    </w:lvl>
+    <w:lvl w:ilvl="7" w:tplc="04190003" w:tentative="1">
+      <w:start w:val="1"/>
+      <w:numFmt w:val="bullet"/>
+      <w:lvlText w:val="o"/>
+      <w:lvlJc w:val="left"/>
+      <w:pPr>
+        <w:ind w:left="6120" w:hanging="360"/>
+      </w:pPr>
+      <w:rPr>
+        <w:rFonts w:ascii="Courier New" w:hAnsi="Courier New" w:cs="Courier New" w:hint="default"/>
+      </w:rPr>
+    </w:lvl>
+    <w:lvl w:ilvl="8" w:tplc="04190005" w:tentative="1">
+      <w:start w:val="1"/>
+      <w:numFmt w:val="bullet"/>
+      <w:lvlText w:val=""/>
+      <w:lvlJc w:val="left"/>
+      <w:pPr>
+        <w:ind w:left="6840" w:hanging="360"/>
+      </w:pPr>
+      <w:rPr>
+        <w:rFonts w:ascii="Wingdings" w:hAnsi="Wingdings" w:hint="default"/>
+      </w:rPr>
+    </w:lvl>
+  </w:abstractNum>
+  <w:abstractNum w:abstractNumId="19">
     <w:nsid w:val="73F97AF9"/>
     <w:multiLevelType w:val="hybridMultilevel"/>
     <w:tmpl w:val="D638AE8A"/>
@@ -10716,7 +11893,7 @@
       </w:pPr>
     </w:lvl>
   </w:abstractNum>
-  <w:abstractNum w:abstractNumId="12">
+  <w:abstractNum w:abstractNumId="20">
     <w:nsid w:val="7A2F294F"/>
     <w:multiLevelType w:val="hybridMultilevel"/>
     <w:tmpl w:val="07A22128"/>
@@ -10802,7 +11979,7 @@
       </w:pPr>
     </w:lvl>
   </w:abstractNum>
-  <w:abstractNum w:abstractNumId="13">
+  <w:abstractNum w:abstractNumId="21">
     <w:nsid w:val="7B2F131D"/>
     <w:multiLevelType w:val="hybridMultilevel"/>
     <w:tmpl w:val="CA442DFC"/>
@@ -10889,13 +12066,13 @@
     </w:lvl>
   </w:abstractNum>
   <w:num w:numId="1">
-    <w:abstractNumId w:val="9"/>
+    <w:abstractNumId w:val="13"/>
   </w:num>
   <w:num w:numId="2">
-    <w:abstractNumId w:val="5"/>
+    <w:abstractNumId w:val="8"/>
   </w:num>
   <w:num w:numId="3">
-    <w:abstractNumId w:val="3"/>
+    <w:abstractNumId w:val="5"/>
   </w:num>
   <w:num w:numId="4">
     <w:abstractNumId w:val="1"/>
@@ -10904,31 +12081,55 @@
     <w:abstractNumId w:val="0"/>
   </w:num>
   <w:num w:numId="6">
+    <w:abstractNumId w:val="20"/>
+  </w:num>
+  <w:num w:numId="7">
+    <w:abstractNumId w:val="9"/>
+  </w:num>
+  <w:num w:numId="8">
+    <w:abstractNumId w:val="19"/>
+  </w:num>
+  <w:num w:numId="9">
+    <w:abstractNumId w:val="4"/>
+  </w:num>
+  <w:num w:numId="10">
+    <w:abstractNumId w:val="15"/>
+  </w:num>
+  <w:num w:numId="11">
+    <w:abstractNumId w:val="21"/>
+  </w:num>
+  <w:num w:numId="12">
     <w:abstractNumId w:val="12"/>
   </w:num>
-  <w:num w:numId="7">
+  <w:num w:numId="13">
+    <w:abstractNumId w:val="7"/>
+  </w:num>
+  <w:num w:numId="14">
+    <w:abstractNumId w:val="10"/>
+  </w:num>
+  <w:num w:numId="15">
+    <w:abstractNumId w:val="3"/>
+  </w:num>
+  <w:num w:numId="16">
     <w:abstractNumId w:val="6"/>
   </w:num>
-  <w:num w:numId="8">
+  <w:num w:numId="17">
     <w:abstractNumId w:val="11"/>
   </w:num>
-  <w:num w:numId="9">
+  <w:num w:numId="18">
+    <w:abstractNumId w:val="17"/>
+  </w:num>
+  <w:num w:numId="19">
+    <w:abstractNumId w:val="18"/>
+  </w:num>
+  <w:num w:numId="20">
+    <w:abstractNumId w:val="14"/>
+  </w:num>
+  <w:num w:numId="21">
+    <w:abstractNumId w:val="16"/>
+  </w:num>
+  <w:num w:numId="22">
     <w:abstractNumId w:val="2"/>
-  </w:num>
-  <w:num w:numId="10">
-    <w:abstractNumId w:val="10"/>
-  </w:num>
-  <w:num w:numId="11">
-    <w:abstractNumId w:val="13"/>
-  </w:num>
-  <w:num w:numId="12">
-    <w:abstractNumId w:val="8"/>
-  </w:num>
-  <w:num w:numId="13">
-    <w:abstractNumId w:val="4"/>
-  </w:num>
-  <w:num w:numId="14">
-    <w:abstractNumId w:val="7"/>
   </w:num>
   <w:numIdMacAtCleanup w:val="13"/>
 </w:numbering>

</xml_diff>